<commit_message>
issues 7, 8 & (
</commit_message>
<xml_diff>
--- a/docassemble/MotiontovacateDefaultJudgment/data/templates/Motion_To_Vacate_Form.docx
+++ b/docassemble/MotiontovacateDefaultJudgment/data/templates/Motion_To_Vacate_Form.docx
@@ -25,9 +25,11 @@
           <w:szCs w:val="48"/>
           <w:u w:val="single"/>
         </w:rPr>
-        <w:t>Next Steps</w:t>
-      </w:r>
-      <w:r>
+        <w:t>Next Steps For {{ users }} :</w:t>
+      </w:r>
+    </w:p>
+    <w:p>
+      <w:pPr>
         <w:rPr>
           <w:b/>
           <w:bCs/>
@@ -35,18 +37,6 @@
           <w:szCs w:val="48"/>
           <w:u w:val="single"/>
         </w:rPr>
-        <w:t xml:space="preserve"> For {{ users }} :</w:t>
-      </w:r>
-    </w:p>
-    <w:p>
-      <w:pPr>
-        <w:rPr>
-          <w:b/>
-          <w:bCs/>
-          <w:sz w:val="48"/>
-          <w:szCs w:val="48"/>
-          <w:u w:val="single"/>
-        </w:rPr>
       </w:pPr>
     </w:p>
     <w:p>
@@ -181,21 +171,100 @@
           <w:sz w:val="48"/>
           <w:szCs w:val="48"/>
         </w:rPr>
-        <w:t>Deliver A Copy To The Plaintiff</w:t>
+        <w:t>Schedule Your Motion for a Hearing</w:t>
       </w:r>
     </w:p>
     <w:p>
       <w:pPr>
-        <w:ind w:left="720"/>
-      </w:pPr>
-      <w:r>
-        <w:t xml:space="preserve">Before you deliver this motion to the Plaintiff  indicate in </w:t>
-      </w:r>
+        <w:pStyle w:val="ListParagraph"/>
+      </w:pPr>
       <w:r>
         <w:rPr>
           <w:b/>
           <w:bCs/>
         </w:rPr>
+        <w:t>Schedule a New Court Date.</w:t>
+      </w:r>
+    </w:p>
+    <w:p/>
+    <w:p>
+      <w:pPr>
+        <w:ind w:left="720"/>
+      </w:pPr>
+      <w:r>
+        <w:t>It is important that you first contact the court and find out when they will allow you to schedule this motion hearing. (Some courts only allow them on certain days at certain times. Some courts also require that you give at least 7 days notice of when the hearing will take place. It varies from court to court)</w:t>
+      </w:r>
+    </w:p>
+    <w:p>
+      <w:pPr>
+        <w:ind w:left="720"/>
+      </w:pPr>
+    </w:p>
+    <w:p>
+      <w:pPr>
+        <w:ind w:left="720"/>
+      </w:pPr>
+      <w:r>
+        <w:t xml:space="preserve">Once you have determined when you can schedule your motion you need to fill out </w:t>
+      </w:r>
+      <w:r>
+        <w:rPr>
+          <w:b/>
+          <w:bCs/>
+        </w:rPr>
+        <w:t xml:space="preserve">Section 6 </w:t>
+      </w:r>
+      <w:r>
+        <w:t xml:space="preserve">on </w:t>
+      </w:r>
+      <w:r>
+        <w:rPr>
+          <w:u w:val="single"/>
+        </w:rPr>
+        <w:t>all three copies</w:t>
+      </w:r>
+      <w:r>
+        <w:t xml:space="preserve"> of this document.</w:t>
+      </w:r>
+    </w:p>
+    <w:p>
+      <w:pPr>
+        <w:ind w:left="720"/>
+      </w:pPr>
+    </w:p>
+    <w:p>
+      <w:pPr>
+        <w:rPr>
+          <w:b/>
+          <w:bCs/>
+          <w:color w:val="BF8F00" w:themeColor="accent4" w:themeShade="BF"/>
+          <w:sz w:val="48"/>
+          <w:szCs w:val="48"/>
+        </w:rPr>
+      </w:pPr>
+      <w:r>
+        <w:rPr>
+          <w:b/>
+          <w:bCs/>
+          <w:color w:val="BF8F00" w:themeColor="accent4" w:themeShade="BF"/>
+          <w:sz w:val="48"/>
+          <w:szCs w:val="48"/>
+        </w:rPr>
+        <w:t>Deliver A Copy To The Plaintiff</w:t>
+      </w:r>
+    </w:p>
+    <w:p>
+      <w:pPr>
+        <w:ind w:left="720"/>
+      </w:pPr>
+      <w:r>
+        <w:t xml:space="preserve">Before you deliver this motion to the Plaintiff  indicate in </w:t>
+      </w:r>
+      <w:r>
+        <w:rPr>
+          <w:b/>
+          <w:bCs/>
+        </w:rPr>
         <w:t>Section 7</w:t>
       </w:r>
       <w:r>
@@ -205,13 +274,7 @@
         <w:rPr>
           <w:u w:val="single"/>
         </w:rPr>
-        <w:t xml:space="preserve">all 3 </w:t>
-      </w:r>
-      <w:r>
-        <w:rPr>
-          <w:u w:val="single"/>
-        </w:rPr>
-        <w:t>documents</w:t>
+        <w:t>all 3 documents</w:t>
       </w:r>
       <w:r>
         <w:t>, whether you</w:t>
@@ -304,8 +367,22 @@
         <w:t xml:space="preserve">If you are also filing an Answer, attach a copy of the motion you will be delivering </w:t>
       </w:r>
     </w:p>
+    <w:p/>
     <w:p>
-      <w:pPr>
+      <w:r>
+        <w:t>{% if counterclaim_yesno %}</w:t>
+      </w:r>
+    </w:p>
+    <w:p/>
+    <w:p>
+      <w:pPr>
+        <w:rPr>
+          <w:color w:val="BF8F00" w:themeColor="accent4" w:themeShade="BF"/>
+          <w:sz w:val="48"/>
+          <w:szCs w:val="48"/>
+        </w:rPr>
+      </w:pPr>
+      <w:r>
         <w:rPr>
           <w:b/>
           <w:bCs/>
@@ -313,110 +390,6 @@
           <w:sz w:val="48"/>
           <w:szCs w:val="48"/>
         </w:rPr>
-      </w:pPr>
-      <w:r>
-        <w:rPr>
-          <w:b/>
-          <w:bCs/>
-          <w:color w:val="BF8F00" w:themeColor="accent4" w:themeShade="BF"/>
-          <w:sz w:val="48"/>
-          <w:szCs w:val="48"/>
-        </w:rPr>
-        <w:t>Schedule</w:t>
-      </w:r>
-      <w:r>
-        <w:rPr>
-          <w:b/>
-          <w:bCs/>
-          <w:color w:val="BF8F00" w:themeColor="accent4" w:themeShade="BF"/>
-          <w:sz w:val="48"/>
-          <w:szCs w:val="48"/>
-        </w:rPr>
-        <w:t xml:space="preserve"> Your Motion for a Hearing</w:t>
-      </w:r>
-    </w:p>
-    <w:p>
-      <w:pPr>
-        <w:pStyle w:val="ListParagraph"/>
-      </w:pPr>
-      <w:r>
-        <w:rPr>
-          <w:b/>
-          <w:bCs/>
-        </w:rPr>
-        <w:t>Schedule a New Court Date.</w:t>
-      </w:r>
-    </w:p>
-    <w:p/>
-    <w:p>
-      <w:pPr>
-        <w:ind w:left="720"/>
-      </w:pPr>
-      <w:r>
-        <w:t>It is important that you first contact the court and find out when they will allow you to schedule this motion hearing. (Some courts only allow them on certain days at certain times. Some courts also require that you give at least 7 days notice of when the hearing will take place. It varies from court to court)</w:t>
-      </w:r>
-    </w:p>
-    <w:p>
-      <w:pPr>
-        <w:ind w:left="720"/>
-      </w:pPr>
-    </w:p>
-    <w:p>
-      <w:pPr>
-        <w:ind w:left="720"/>
-      </w:pPr>
-      <w:r>
-        <w:t xml:space="preserve">Once you have determined when you can schedule </w:t>
-      </w:r>
-      <w:r>
-        <w:t>your</w:t>
-      </w:r>
-      <w:r>
-        <w:t xml:space="preserve"> motion you need to fill out </w:t>
-      </w:r>
-      <w:r>
-        <w:rPr>
-          <w:b/>
-          <w:bCs/>
-        </w:rPr>
-        <w:t xml:space="preserve">Section 6 </w:t>
-      </w:r>
-      <w:r>
-        <w:t xml:space="preserve">on </w:t>
-      </w:r>
-      <w:r>
-        <w:rPr>
-          <w:u w:val="single"/>
-        </w:rPr>
-        <w:t>all three copies</w:t>
-      </w:r>
-      <w:r>
-        <w:t xml:space="preserve"> of this document.</w:t>
-      </w:r>
-    </w:p>
-    <w:p/>
-    <w:p>
-      <w:r>
-        <w:t>{% if counterclaim_yesno %}</w:t>
-      </w:r>
-    </w:p>
-    <w:p/>
-    <w:p>
-      <w:pPr>
-        <w:rPr>
-          <w:color w:val="BF8F00" w:themeColor="accent4" w:themeShade="BF"/>
-          <w:sz w:val="48"/>
-          <w:szCs w:val="48"/>
-        </w:rPr>
-      </w:pPr>
-      <w:r>
-        <w:rPr>
-          <w:b/>
-          <w:bCs/>
-          <w:color w:val="BF8F00" w:themeColor="accent4" w:themeShade="BF"/>
-          <w:sz w:val="48"/>
-          <w:szCs w:val="48"/>
-        </w:rPr>
         <w:t>File Your Answer</w:t>
       </w:r>
     </w:p>
@@ -481,6 +454,7 @@
           <w:b/>
           <w:bCs/>
         </w:rPr>
+        <w:lastRenderedPageBreak/>
         <w:t>TWO ADDITIONAL COPIES OF THIS MOTION;</w:t>
       </w:r>
       <w:r>
@@ -507,7 +481,6 @@
           <w:b/>
           <w:bCs/>
         </w:rPr>
-        <w:lastRenderedPageBreak/>
         <w:t xml:space="preserve">TWO COPIES OF YOUR ANSWER </w:t>
       </w:r>
       <w:r>
@@ -530,7 +503,6 @@
         <w:pStyle w:val="ListParagraph"/>
         <w:ind w:left="1080"/>
         <w:rPr>
-          <w:rFonts w:ascii="Arial" w:hAnsi="Arial" w:cs="Arial"/>
           <w:sz w:val="25"/>
           <w:szCs w:val="25"/>
         </w:rPr>
@@ -539,14 +511,12 @@
     <w:p>
       <w:pPr>
         <w:rPr>
-          <w:rFonts w:ascii="Arial" w:hAnsi="Arial" w:cs="Arial"/>
           <w:sz w:val="25"/>
           <w:szCs w:val="25"/>
         </w:rPr>
       </w:pPr>
       <w:r>
         <w:rPr>
-          <w:rFonts w:ascii="Arial" w:hAnsi="Arial" w:cs="Arial"/>
           <w:sz w:val="25"/>
           <w:szCs w:val="25"/>
         </w:rPr>
@@ -878,10 +848,7 @@
               <w:pStyle w:val="TableTxtRightPad"/>
             </w:pPr>
             <w:r>
-              <w:t>a.</w:t>
-            </w:r>
-            <w:r>
-              <w:t xml:space="preserve"> </w:t>
+              <w:t xml:space="preserve">a. </w:t>
             </w:r>
           </w:p>
         </w:tc>
@@ -929,10 +896,7 @@
               <w:t xml:space="preserve"> </w:t>
             </w:r>
             <w:r>
-              <w:t>ss</w:t>
-            </w:r>
-            <w:r>
-              <w:t>:</w:t>
+              <w:t>ss:</w:t>
             </w:r>
           </w:p>
         </w:tc>
@@ -961,10 +925,7 @@
               <w:pStyle w:val="TableTxtRightPad"/>
             </w:pPr>
             <w:r>
-              <w:t>d</w:t>
-            </w:r>
-            <w:r>
-              <w:t>.</w:t>
+              <w:t>d.</w:t>
             </w:r>
           </w:p>
         </w:tc>
@@ -1157,10 +1118,7 @@
               <w:pStyle w:val="TableTxtRightPad"/>
             </w:pPr>
             <w:r>
-              <w:t>e</w:t>
-            </w:r>
-            <w:r>
-              <w:t>.</w:t>
+              <w:t>e.</w:t>
             </w:r>
           </w:p>
         </w:tc>
@@ -1707,7 +1665,10 @@
         <w:br/>
       </w:r>
       <w:r>
-        <w:t>{% if not answer_yesno %}[X]{% else %}[  ]{% endif %}</w:t>
+        <w:t>{% if not answer_yesno %}</w:t>
+      </w:r>
+      <w:r>
+        <w:t xml:space="preserve"> </w:t>
       </w:r>
       <w:r>
         <w:t>Allow to</w:t>
@@ -1724,6 +1685,16 @@
           <w:bCs/>
         </w:rPr>
         <w:t>(A copy of my Answer is attached</w:t>
+      </w:r>
+      <w:r>
+        <w:rPr>
+          <w:b/>
+          <w:bCs/>
+        </w:rPr>
+        <w:t>)</w:t>
+      </w:r>
+      <w:r>
+        <w:t xml:space="preserve"> {% else %} {% endif %}</w:t>
       </w:r>
     </w:p>
     <w:p>
@@ -1737,7 +1708,10 @@
         <w:ind w:left="720"/>
       </w:pPr>
       <w:r>
-        <w:t xml:space="preserve">{% if answer_yesno %}[X]{% else %}[  ]{% endif %} </w:t>
+        <w:t>{% if answer_yesno %}</w:t>
+      </w:r>
+      <w:r>
+        <w:t xml:space="preserve"> </w:t>
       </w:r>
       <w:r>
         <w:t>S</w:t>
@@ -1747,6 +1721,15 @@
       </w:r>
       <w:r>
         <w:t xml:space="preserve">. </w:t>
+      </w:r>
+      <w:r>
+        <w:t>{% else %} {%</w:t>
+      </w:r>
+      <w:r>
+        <w:t xml:space="preserve"> </w:t>
+      </w:r>
+      <w:r>
+        <w:t>endif %}</w:t>
       </w:r>
     </w:p>
     <w:p>
@@ -1759,21 +1742,20 @@
         <w:spacing w:after="240"/>
       </w:pPr>
       <w:r>
-        <w:t xml:space="preserve">{% if date_to_file &gt; today() %}[X]{% else %}[  ]{% endif %} </w:t>
+        <w:t>{% if date_to_file &gt; today() %}</w:t>
+      </w:r>
+      <w:r>
+        <w:t xml:space="preserve"> </w:t>
       </w:r>
       <w:r>
         <w:t xml:space="preserve">I am filing this motion within 10 days of the default judgment and, under Rule 59 of the Massachusetts Rules of Civil Procedure and Rule 4(a) of the Massachusetts Rules of Appellate Procedure (for Appeals Court) or Rule 4(a) of the Dist./Mun. Cts. R.A.D.A. (for appeals to the Appellate Division of the District Court), the execution is automatically stayed. </w:t>
       </w:r>
-    </w:p>
-    <w:p>
-      <w:pPr>
-        <w:pStyle w:val="ListNumber"/>
-        <w:numPr>
-          <w:ilvl w:val="0"/>
-          <w:numId w:val="41"/>
-        </w:numPr>
-        <w:spacing w:after="240"/>
-      </w:pPr>
+      <w:r>
+        <w:t>{% else %}  {% endif %}</w:t>
+      </w:r>
+      <w:r>
+        <w:t xml:space="preserve"> </w:t>
+      </w:r>
       <w:r>
         <w:t>{% if date_to_file &lt; t</w:t>
       </w:r>
@@ -1781,13 +1763,31 @@
         <w:t>o</w:t>
       </w:r>
       <w:r>
-        <w:t>day() %}[X]{% else %}</w:t>
-      </w:r>
-      <w:r>
-        <w:t xml:space="preserve">[  ]{% endif %} </w:t>
-      </w:r>
-      <w:r>
-        <w:t>I have not filed this motion within 10 days of the default judgment and therefore I am asking the Court to stay the execution until I can be heard by the judge on this motion.</w:t>
+        <w:t>day() %}</w:t>
+      </w:r>
+      <w:r>
+        <w:t xml:space="preserve"> </w:t>
+      </w:r>
+      <w:r>
+        <w:t xml:space="preserve">I have </w:t>
+      </w:r>
+      <w:r>
+        <w:t>not fil</w:t>
+      </w:r>
+      <w:r>
+        <w:t>ed</w:t>
+      </w:r>
+      <w:r>
+        <w:t xml:space="preserve"> this motion within 10 days of the default judgment and therefore I am asking the Court to stay the execution until I can be heard by the judge on this motion.</w:t>
+      </w:r>
+      <w:r>
+        <w:t xml:space="preserve"> {% else %}  {%</w:t>
+      </w:r>
+      <w:r>
+        <w:t xml:space="preserve"> </w:t>
+      </w:r>
+      <w:r>
+        <w:t>endif %}</w:t>
       </w:r>
     </w:p>
     <w:p>
@@ -1834,7 +1834,19 @@
         <w:rPr>
           <w:szCs w:val="24"/>
         </w:rPr>
-        <w:t>{%p if reason_for_missing == "other" %}</w:t>
+        <w:t>{%</w:t>
+      </w:r>
+      <w:r>
+        <w:rPr>
+          <w:szCs w:val="24"/>
+        </w:rPr>
+        <w:t>p</w:t>
+      </w:r>
+      <w:r>
+        <w:rPr>
+          <w:szCs w:val="24"/>
+        </w:rPr>
+        <w:t xml:space="preserve"> if reason_for_missing == "other" %}</w:t>
       </w:r>
       <w:r>
         <w:rPr>
@@ -1874,9 +1886,6 @@
           <w:szCs w:val="24"/>
         </w:rPr>
       </w:pPr>
-      <w:r>
-        <w:tab/>
-      </w:r>
       <w:r>
         <w:tab/>
       </w:r>
@@ -1919,63 +1928,65 @@
         </w:rPr>
       </w:pPr>
       <w:r>
+        <w:t>{% if answer_yesno %}</w:t>
+      </w:r>
+      <w:r>
+        <w:t xml:space="preserve"> </w:t>
+      </w:r>
+      <w:r>
+        <w:t>I already filed an Answer which explains my defense.</w:t>
+      </w:r>
+      <w:r>
+        <w:t xml:space="preserve"> {% else %}</w:t>
+      </w:r>
+      <w:r>
+        <w:t xml:space="preserve">  </w:t>
+      </w:r>
+      <w:r>
+        <w:t>{% endif %}</w:t>
+      </w:r>
+      <w:r>
+        <w:t xml:space="preserve"> </w:t>
+      </w:r>
+      <w:r>
+        <w:t xml:space="preserve">{% if </w:t>
+      </w:r>
+      <w:r>
+        <w:t xml:space="preserve">not answer_yesno and </w:t>
+      </w:r>
+      <w:r>
+        <w:t>counterclaim_yesno %}</w:t>
+      </w:r>
+      <w:r>
+        <w:t xml:space="preserve"> </w:t>
+      </w:r>
+      <w:r>
+        <w:t xml:space="preserve">I am filing a proposed Answer </w:t>
+      </w:r>
+      <w:r>
         <w:lastRenderedPageBreak/>
-        <w:t xml:space="preserve">{% if answer_yesno %}[X]{% else %}[  ]{% endif %} </w:t>
-      </w:r>
-      <w:r>
-        <w:t>I already filed an Answer which explains my defense.</w:t>
-      </w:r>
-      <w:r>
-        <w:br/>
-      </w:r>
-      <w:r>
-        <w:rPr>
-          <w:sz w:val="12"/>
-          <w:szCs w:val="12"/>
-        </w:rPr>
-        <w:br/>
-      </w:r>
-      <w:r>
-        <w:t xml:space="preserve">{% if </w:t>
-      </w:r>
-      <w:r>
-        <w:t xml:space="preserve">not answer_yesno and </w:t>
-      </w:r>
-      <w:r>
-        <w:t xml:space="preserve">counterclaim_yesno %}[X]{% </w:t>
-      </w:r>
-      <w:r>
-        <w:t>el</w:t>
-      </w:r>
-      <w:r>
-        <w:t>if answer_yesno</w:t>
+        <w:t>(attached), which explains my defenses/counterclaims</w:t>
+      </w:r>
+      <w:r>
+        <w:t>,</w:t>
       </w:r>
       <w:r>
         <w:t xml:space="preserve"> </w:t>
       </w:r>
       <w:r>
-        <w:t xml:space="preserve">or not counterclaim_yesno </w:t>
-      </w:r>
-      <w:r>
-        <w:t>%}[  ]{% endif %}</w:t>
-      </w:r>
-      <w:r>
-        <w:t xml:space="preserve"> I am filing a proposed Answer </w:t>
-      </w:r>
-      <w:r>
-        <w:t>(attached), which explains my defenses/counterclaims</w:t>
-      </w:r>
-      <w:r>
-        <w:t>,</w:t>
+        <w:t>and ask that it be approved as a late filed answer if this motion is allowed.</w:t>
       </w:r>
       <w:r>
         <w:t xml:space="preserve"> </w:t>
       </w:r>
       <w:r>
-        <w:t>and ask that it be approved as a late filed answer if this motion is allowed.</w:t>
-      </w:r>
-      <w:r>
-        <w:t xml:space="preserve"> </w:t>
+        <w:t>{% elif answer_yesno or not counterclaim_yesno %}</w:t>
+      </w:r>
+      <w:r>
+        <w:t xml:space="preserve">  </w:t>
+      </w:r>
+      <w:r>
+        <w:t>{% endif %}</w:t>
       </w:r>
       <w:r>
         <w:br/>
@@ -2142,52 +2153,69 @@
     <w:p>
       <w:pPr>
         <w:pStyle w:val="ListParagraph"/>
-        <w:numPr>
-          <w:ilvl w:val="0"/>
-          <w:numId w:val="41"/>
-        </w:numPr>
       </w:pPr>
     </w:p>
     <w:p>
       <w:pPr>
-        <w:rPr>
-          <w:rFonts w:ascii="Times New Roman" w:hAnsi="Times New Roman"/>
+        <w:jc w:val="right"/>
+        <w:rPr>
           <w:szCs w:val="24"/>
         </w:rPr>
       </w:pPr>
       <w:r>
         <w:rPr>
-          <w:rFonts w:ascii="Times New Roman" w:hAnsi="Times New Roman"/>
           <w:szCs w:val="24"/>
         </w:rPr>
-        <w:t>{%p if defined('users[0].signature') %}</w:t>
+        <w:t>{%</w:t>
+      </w:r>
+      <w:r>
+        <w:rPr>
+          <w:szCs w:val="24"/>
+        </w:rPr>
+        <w:t>p</w:t>
+      </w:r>
+      <w:r>
+        <w:rPr>
+          <w:szCs w:val="24"/>
+        </w:rPr>
+        <w:t xml:space="preserve"> if defined('users[0].signature') %}</w:t>
       </w:r>
     </w:p>
     <w:p>
       <w:pPr>
-        <w:rPr>
-          <w:rFonts w:ascii="Times New Roman" w:hAnsi="Times New Roman"/>
+        <w:jc w:val="right"/>
+        <w:rPr>
           <w:szCs w:val="24"/>
         </w:rPr>
       </w:pPr>
       <w:r>
         <w:rPr>
-          <w:rFonts w:ascii="Times New Roman" w:hAnsi="Times New Roman"/>
           <w:szCs w:val="24"/>
         </w:rPr>
-        <w:t>{%p for user in users %}</w:t>
+        <w:t>{%</w:t>
+      </w:r>
+      <w:r>
+        <w:rPr>
+          <w:szCs w:val="24"/>
+        </w:rPr>
+        <w:t>p</w:t>
+      </w:r>
+      <w:r>
+        <w:rPr>
+          <w:szCs w:val="24"/>
+        </w:rPr>
+        <w:t xml:space="preserve"> for user in users %}</w:t>
       </w:r>
     </w:p>
     <w:p>
       <w:pPr>
-        <w:rPr>
-          <w:rFonts w:ascii="Times New Roman" w:hAnsi="Times New Roman"/>
+        <w:jc w:val="right"/>
+        <w:rPr>
           <w:szCs w:val="24"/>
         </w:rPr>
       </w:pPr>
       <w:r>
         <w:rPr>
-          <w:rFonts w:ascii="Times New Roman" w:hAnsi="Times New Roman"/>
           <w:szCs w:val="24"/>
         </w:rPr>
         <w:t>{{ user.signature }}</w:t>
@@ -2195,44 +2223,65 @@
     </w:p>
     <w:p>
       <w:pPr>
-        <w:rPr>
-          <w:rFonts w:ascii="Times New Roman" w:hAnsi="Times New Roman"/>
+        <w:jc w:val="right"/>
+        <w:rPr>
           <w:szCs w:val="24"/>
         </w:rPr>
       </w:pPr>
       <w:r>
         <w:rPr>
-          <w:rFonts w:ascii="Times New Roman" w:hAnsi="Times New Roman"/>
           <w:szCs w:val="24"/>
         </w:rPr>
-        <w:t>{%p endfor %}</w:t>
+        <w:t>{%</w:t>
+      </w:r>
+      <w:r>
+        <w:rPr>
+          <w:szCs w:val="24"/>
+        </w:rPr>
+        <w:t>p</w:t>
+      </w:r>
+      <w:r>
+        <w:rPr>
+          <w:szCs w:val="24"/>
+        </w:rPr>
+        <w:t xml:space="preserve"> endfor %}</w:t>
       </w:r>
     </w:p>
     <w:p>
       <w:pPr>
-        <w:rPr>
-          <w:rFonts w:ascii="Times New Roman" w:hAnsi="Times New Roman"/>
+        <w:jc w:val="right"/>
+        <w:rPr>
           <w:szCs w:val="24"/>
         </w:rPr>
       </w:pPr>
       <w:r>
         <w:rPr>
-          <w:rFonts w:ascii="Times New Roman" w:hAnsi="Times New Roman"/>
           <w:szCs w:val="24"/>
         </w:rPr>
-        <w:t>{%p endif %}</w:t>
+        <w:t>{%</w:t>
+      </w:r>
+      <w:r>
+        <w:rPr>
+          <w:szCs w:val="24"/>
+        </w:rPr>
+        <w:t>p</w:t>
+      </w:r>
+      <w:r>
+        <w:rPr>
+          <w:szCs w:val="24"/>
+        </w:rPr>
+        <w:t xml:space="preserve"> endif %}</w:t>
       </w:r>
     </w:p>
     <w:p>
       <w:pPr>
-        <w:rPr>
-          <w:rFonts w:ascii="Times New Roman" w:hAnsi="Times New Roman"/>
+        <w:jc w:val="right"/>
+        <w:rPr>
           <w:szCs w:val="24"/>
         </w:rPr>
       </w:pPr>
       <w:r>
         <w:rPr>
-          <w:rFonts w:ascii="Times New Roman" w:hAnsi="Times New Roman"/>
           <w:szCs w:val="24"/>
         </w:rPr>
         <w:t>{{ users }}</w:t>
@@ -2240,14 +2289,13 @@
     </w:p>
     <w:p>
       <w:pPr>
-        <w:rPr>
-          <w:rFonts w:ascii="Times New Roman" w:hAnsi="Times New Roman"/>
+        <w:jc w:val="right"/>
+        <w:rPr>
           <w:szCs w:val="24"/>
         </w:rPr>
       </w:pPr>
       <w:r>
         <w:rPr>
-          <w:rFonts w:ascii="Times New Roman" w:hAnsi="Times New Roman"/>
           <w:szCs w:val="24"/>
         </w:rPr>
         <w:t>{{ users[0].address.block() }}</w:t>
@@ -2255,14 +2303,13 @@
     </w:p>
     <w:p>
       <w:pPr>
-        <w:rPr>
-          <w:rFonts w:ascii="Times New Roman" w:hAnsi="Times New Roman"/>
+        <w:jc w:val="right"/>
+        <w:rPr>
           <w:szCs w:val="24"/>
         </w:rPr>
       </w:pPr>
       <w:r>
         <w:rPr>
-          <w:rFonts w:ascii="Times New Roman" w:hAnsi="Times New Roman"/>
           <w:szCs w:val="24"/>
         </w:rPr>
         <w:t>{{ users[0].phone_numbers() }}</w:t>
@@ -2270,14 +2317,13 @@
     </w:p>
     <w:p>
       <w:pPr>
-        <w:rPr>
-          <w:rFonts w:ascii="Times New Roman" w:hAnsi="Times New Roman"/>
+        <w:jc w:val="right"/>
+        <w:rPr>
           <w:szCs w:val="24"/>
         </w:rPr>
       </w:pPr>
       <w:r>
         <w:rPr>
-          <w:rFonts w:ascii="Times New Roman" w:hAnsi="Times New Roman"/>
           <w:szCs w:val="24"/>
         </w:rPr>
         <w:t>{{ showifdef('users[0].email') }}</w:t>
@@ -2285,14 +2331,13 @@
     </w:p>
     <w:p>
       <w:pPr>
-        <w:rPr>
-          <w:rFonts w:ascii="Times New Roman" w:hAnsi="Times New Roman"/>
+        <w:jc w:val="right"/>
+        <w:rPr>
           <w:szCs w:val="24"/>
         </w:rPr>
       </w:pPr>
       <w:r>
         <w:rPr>
-          <w:rFonts w:ascii="Times New Roman" w:hAnsi="Times New Roman"/>
           <w:szCs w:val="24"/>
         </w:rPr>
         <w:t>{{ showifdef('users[0].other_contact_method') }}</w:t>
@@ -2301,7 +2346,6 @@
     <w:p>
       <w:pPr>
         <w:rPr>
-          <w:rFonts w:ascii="Times New Roman" w:hAnsi="Times New Roman"/>
           <w:szCs w:val="24"/>
         </w:rPr>
       </w:pPr>
@@ -2310,16 +2354,20 @@
       <w:pPr>
         <w:pStyle w:val="BodyText2"/>
         <w:spacing w:line="240" w:lineRule="auto"/>
-        <w:ind w:firstLine="0"/>
-      </w:pPr>
-      <w:r>
+        <w:rPr>
+          <w:rFonts w:ascii="Garamond" w:hAnsi="Garamond"/>
+        </w:rPr>
+      </w:pPr>
+      <w:r>
+        <w:rPr>
+          <w:rFonts w:ascii="Garamond" w:hAnsi="Garamond"/>
+        </w:rPr>
         <w:t>Dated: {{ format_date(today()) }}</w:t>
       </w:r>
     </w:p>
     <w:p>
       <w:pPr>
         <w:rPr>
-          <w:rFonts w:ascii="Times New Roman" w:hAnsi="Times New Roman"/>
           <w:szCs w:val="24"/>
         </w:rPr>
       </w:pPr>
@@ -2327,14 +2375,12 @@
     <w:p>
       <w:pPr>
         <w:rPr>
-          <w:rFonts w:ascii="Arial" w:hAnsi="Arial" w:cs="Arial"/>
           <w:sz w:val="25"/>
           <w:szCs w:val="25"/>
         </w:rPr>
       </w:pPr>
       <w:r>
         <w:rPr>
-          <w:rFonts w:ascii="Arial" w:hAnsi="Arial" w:cs="Arial"/>
           <w:sz w:val="25"/>
           <w:szCs w:val="25"/>
         </w:rPr>
@@ -2344,7 +2390,6 @@
     <w:p>
       <w:pPr>
         <w:rPr>
-          <w:rFonts w:ascii="Arial" w:hAnsi="Arial" w:cs="Arial"/>
           <w:sz w:val="25"/>
           <w:szCs w:val="25"/>
         </w:rPr>
@@ -2353,7 +2398,6 @@
     <w:p>
       <w:pPr>
         <w:rPr>
-          <w:rFonts w:ascii="Arial" w:hAnsi="Arial" w:cs="Arial"/>
           <w:sz w:val="25"/>
           <w:szCs w:val="25"/>
         </w:rPr>
@@ -2362,14 +2406,12 @@
     <w:p>
       <w:pPr>
         <w:rPr>
-          <w:rFonts w:ascii="Arial" w:hAnsi="Arial" w:cs="Arial"/>
           <w:sz w:val="25"/>
           <w:szCs w:val="25"/>
         </w:rPr>
       </w:pPr>
       <w:r>
         <w:rPr>
-          <w:rFonts w:ascii="Arial" w:hAnsi="Arial" w:cs="Arial"/>
           <w:sz w:val="25"/>
           <w:szCs w:val="25"/>
         </w:rPr>
@@ -2379,7 +2421,6 @@
     <w:p>
       <w:pPr>
         <w:rPr>
-          <w:rFonts w:ascii="Arial" w:hAnsi="Arial" w:cs="Arial"/>
           <w:sz w:val="25"/>
           <w:szCs w:val="25"/>
         </w:rPr>
@@ -2401,9 +2442,6 @@
           <w:tab w:val="left" w:pos="10080"/>
         </w:tabs>
         <w:spacing w:after="160" w:line="220" w:lineRule="exact"/>
-        <w:rPr>
-          <w:rFonts w:cs="Shruti"/>
-        </w:rPr>
         <w:sectPr>
           <w:type w:val="continuous"/>
           <w:pgSz w:w="12240" w:h="15840" w:code="1"/>
@@ -2557,45 +2595,63 @@
             <w:pPr>
               <w:jc w:val="right"/>
               <w:rPr>
-                <w:rFonts w:ascii="Times New Roman" w:hAnsi="Times New Roman"/>
                 <w:szCs w:val="24"/>
               </w:rPr>
             </w:pPr>
             <w:r>
               <w:rPr>
-                <w:rFonts w:ascii="Times New Roman" w:hAnsi="Times New Roman"/>
                 <w:szCs w:val="24"/>
               </w:rPr>
-              <w:t>{%p if defined('users[0].signature') %}</w:t>
+              <w:t>{%</w:t>
+            </w:r>
+            <w:r>
+              <w:rPr>
+                <w:szCs w:val="24"/>
+              </w:rPr>
+              <w:t>p</w:t>
+            </w:r>
+            <w:r>
+              <w:rPr>
+                <w:szCs w:val="24"/>
+              </w:rPr>
+              <w:t xml:space="preserve"> if defined('users[0].signature') %}</w:t>
             </w:r>
           </w:p>
           <w:p>
             <w:pPr>
               <w:jc w:val="right"/>
               <w:rPr>
-                <w:rFonts w:ascii="Times New Roman" w:hAnsi="Times New Roman"/>
                 <w:szCs w:val="24"/>
               </w:rPr>
             </w:pPr>
             <w:r>
               <w:rPr>
-                <w:rFonts w:ascii="Times New Roman" w:hAnsi="Times New Roman"/>
                 <w:szCs w:val="24"/>
               </w:rPr>
-              <w:t>{%p for user in users %}</w:t>
+              <w:t>{%</w:t>
+            </w:r>
+            <w:r>
+              <w:rPr>
+                <w:szCs w:val="24"/>
+              </w:rPr>
+              <w:t xml:space="preserve">p </w:t>
+            </w:r>
+            <w:r>
+              <w:rPr>
+                <w:szCs w:val="24"/>
+              </w:rPr>
+              <w:t>for user in users %}</w:t>
             </w:r>
           </w:p>
           <w:p>
             <w:pPr>
               <w:jc w:val="right"/>
               <w:rPr>
-                <w:rFonts w:ascii="Times New Roman" w:hAnsi="Times New Roman"/>
                 <w:szCs w:val="24"/>
               </w:rPr>
             </w:pPr>
             <w:r>
               <w:rPr>
-                <w:rFonts w:ascii="Times New Roman" w:hAnsi="Times New Roman"/>
                 <w:szCs w:val="24"/>
               </w:rPr>
               <w:t>{{ user.signature }}</w:t>
@@ -2605,45 +2661,63 @@
             <w:pPr>
               <w:jc w:val="right"/>
               <w:rPr>
-                <w:rFonts w:ascii="Times New Roman" w:hAnsi="Times New Roman"/>
                 <w:szCs w:val="24"/>
               </w:rPr>
             </w:pPr>
             <w:r>
               <w:rPr>
-                <w:rFonts w:ascii="Times New Roman" w:hAnsi="Times New Roman"/>
                 <w:szCs w:val="24"/>
               </w:rPr>
-              <w:t>{%p endfor %}</w:t>
+              <w:t>{%</w:t>
+            </w:r>
+            <w:r>
+              <w:rPr>
+                <w:szCs w:val="24"/>
+              </w:rPr>
+              <w:t xml:space="preserve">p </w:t>
+            </w:r>
+            <w:r>
+              <w:rPr>
+                <w:szCs w:val="24"/>
+              </w:rPr>
+              <w:t>endfor %}</w:t>
             </w:r>
           </w:p>
           <w:p>
             <w:pPr>
               <w:jc w:val="right"/>
               <w:rPr>
-                <w:rFonts w:ascii="Times New Roman" w:hAnsi="Times New Roman"/>
                 <w:szCs w:val="24"/>
               </w:rPr>
             </w:pPr>
             <w:r>
               <w:rPr>
-                <w:rFonts w:ascii="Times New Roman" w:hAnsi="Times New Roman"/>
                 <w:szCs w:val="24"/>
               </w:rPr>
-              <w:t>{%p endif %}</w:t>
+              <w:t>{%</w:t>
+            </w:r>
+            <w:r>
+              <w:rPr>
+                <w:szCs w:val="24"/>
+              </w:rPr>
+              <w:t xml:space="preserve">p </w:t>
+            </w:r>
+            <w:r>
+              <w:rPr>
+                <w:szCs w:val="24"/>
+              </w:rPr>
+              <w:t>endif %}</w:t>
             </w:r>
           </w:p>
           <w:p>
             <w:pPr>
               <w:jc w:val="right"/>
               <w:rPr>
-                <w:rFonts w:ascii="Times New Roman" w:hAnsi="Times New Roman"/>
                 <w:szCs w:val="24"/>
               </w:rPr>
             </w:pPr>
             <w:r>
               <w:rPr>
-                <w:rFonts w:ascii="Times New Roman" w:hAnsi="Times New Roman"/>
                 <w:szCs w:val="24"/>
               </w:rPr>
               <w:t>{{ users }}</w:t>
@@ -2653,13 +2727,11 @@
             <w:pPr>
               <w:jc w:val="right"/>
               <w:rPr>
-                <w:rFonts w:ascii="Times New Roman" w:hAnsi="Times New Roman"/>
                 <w:szCs w:val="24"/>
               </w:rPr>
             </w:pPr>
             <w:r>
               <w:rPr>
-                <w:rFonts w:ascii="Times New Roman" w:hAnsi="Times New Roman"/>
                 <w:szCs w:val="24"/>
               </w:rPr>
               <w:t>{{ users[0].address.block() }}</w:t>
@@ -2669,13 +2741,11 @@
             <w:pPr>
               <w:jc w:val="right"/>
               <w:rPr>
-                <w:rFonts w:ascii="Times New Roman" w:hAnsi="Times New Roman"/>
                 <w:szCs w:val="24"/>
               </w:rPr>
             </w:pPr>
             <w:r>
               <w:rPr>
-                <w:rFonts w:ascii="Times New Roman" w:hAnsi="Times New Roman"/>
                 <w:szCs w:val="24"/>
               </w:rPr>
               <w:t>{{ users[0].phone_numbers() }}</w:t>
@@ -2685,13 +2755,11 @@
             <w:pPr>
               <w:jc w:val="right"/>
               <w:rPr>
-                <w:rFonts w:ascii="Times New Roman" w:hAnsi="Times New Roman"/>
                 <w:szCs w:val="24"/>
               </w:rPr>
             </w:pPr>
             <w:r>
               <w:rPr>
-                <w:rFonts w:ascii="Times New Roman" w:hAnsi="Times New Roman"/>
                 <w:szCs w:val="24"/>
               </w:rPr>
               <w:t>{{ showifdef('users[0].email') }}</w:t>
@@ -2701,13 +2769,11 @@
             <w:pPr>
               <w:jc w:val="right"/>
               <w:rPr>
-                <w:rFonts w:ascii="Times New Roman" w:hAnsi="Times New Roman"/>
                 <w:szCs w:val="24"/>
               </w:rPr>
             </w:pPr>
             <w:r>
               <w:rPr>
-                <w:rFonts w:ascii="Times New Roman" w:hAnsi="Times New Roman"/>
                 <w:szCs w:val="24"/>
               </w:rPr>
               <w:t>{{ showifdef('users[0].other_contact_method') }}</w:t>
@@ -2809,29 +2875,15 @@
         <w:pStyle w:val="BodyText2"/>
         <w:spacing w:line="240" w:lineRule="auto"/>
         <w:ind w:firstLine="0"/>
-      </w:pPr>
-      <w:r>
+        <w:rPr>
+          <w:rFonts w:ascii="Garamond" w:hAnsi="Garamond"/>
+        </w:rPr>
+      </w:pPr>
+      <w:r>
+        <w:rPr>
+          <w:rFonts w:ascii="Garamond" w:hAnsi="Garamond"/>
+        </w:rPr>
         <w:tab/>
-      </w:r>
-      <w:r>
-        <w:tab/>
-      </w:r>
-      <w:r>
-        <w:tab/>
-      </w:r>
-      <w:r>
-        <w:tab/>
-      </w:r>
-      <w:r>
-        <w:tab/>
-      </w:r>
-      <w:r>
-        <w:tab/>
-      </w:r>
-      <w:r>
-        <w:tab/>
-      </w:r>
-      <w:r>
         <w:t>Dated: {{ format_date(today()) }}</w:t>
       </w:r>
     </w:p>

</xml_diff>